<commit_message>
changement des pages pour rajouter un lien qui permet de retourner ou on en etait
</commit_message>
<xml_diff>
--- a/documentation/Documents de travail/TPI-Multiplix_AGI.docx
+++ b/documentation/Documents de travail/TPI-Multiplix_AGI.docx
@@ -24595,7 +24595,14 @@
                 <w:sz w:val="22"/>
                 <w:szCs w:val="22"/>
               </w:rPr>
-              <w:t xml:space="preserve"> qui cependant on peut ensuite retourner où en en était (si temps)</w:t>
+              <w:t xml:space="preserve"> et pouvoir</w:t>
+            </w:r>
+            <w:r>
+              <w:rPr>
+                <w:sz w:val="22"/>
+                <w:szCs w:val="22"/>
+              </w:rPr>
+              <w:t xml:space="preserve"> ensuite retourner où en en était (si temps)</w:t>
             </w:r>
           </w:p>
           <w:p>
@@ -24686,15 +24693,13 @@
                 <w:szCs w:val="22"/>
               </w:rPr>
             </w:pPr>
-            <w:proofErr w:type="gramStart"/>
-            <w:r>
-              <w:rPr>
-                <w:sz w:val="22"/>
-                <w:szCs w:val="22"/>
-              </w:rPr>
-              <w:t>passer</w:t>
-            </w:r>
-            <w:proofErr w:type="gramEnd"/>
+            <w:r>
+              <w:rPr>
+                <w:sz w:val="22"/>
+                <w:szCs w:val="22"/>
+              </w:rPr>
+              <w:t>Passer</w:t>
+            </w:r>
             <w:r>
               <w:rPr>
                 <w:sz w:val="22"/>
@@ -24761,8 +24766,6 @@
               </w:rPr>
               <w:t>)</w:t>
             </w:r>
-            <w:bookmarkStart w:id="47" w:name="_GoBack"/>
-            <w:bookmarkEnd w:id="47"/>
           </w:p>
         </w:tc>
       </w:tr>
@@ -24775,7 +24778,7 @@
           <w:highlight w:val="yellow"/>
         </w:rPr>
       </w:pPr>
-      <w:bookmarkStart w:id="48" w:name="_Toc25553331"/>
+      <w:bookmarkStart w:id="47" w:name="_Toc25553331"/>
     </w:p>
     <w:p>
       <w:pPr>
@@ -24877,8 +24880,8 @@
           <w:iCs/>
         </w:rPr>
       </w:pPr>
-      <w:bookmarkStart w:id="49" w:name="_Toc71703267"/>
-      <w:bookmarkStart w:id="50" w:name="_Toc515613143"/>
+      <w:bookmarkStart w:id="48" w:name="_Toc71703267"/>
+      <w:bookmarkStart w:id="49" w:name="_Toc515613143"/>
       <w:r>
         <w:rPr>
           <w:i w:val="0"/>
@@ -24886,9 +24889,9 @@
         </w:rPr>
         <w:t>Manuel d'Installation</w:t>
       </w:r>
+      <w:bookmarkEnd w:id="47"/>
       <w:bookmarkEnd w:id="48"/>
       <w:bookmarkEnd w:id="49"/>
-      <w:bookmarkEnd w:id="50"/>
     </w:p>
     <w:p>
       <w:r>
@@ -24949,7 +24952,13 @@
         <w:t>hôte</w:t>
       </w:r>
       <w:r>
-        <w:t xml:space="preserve"> (hébergeur en ligne, dans mon cas l’hébergeur est </w:t>
+        <w:t xml:space="preserve"> (hébergeur en ligne, dans </w:t>
+      </w:r>
+      <w:r>
+        <w:t>notre</w:t>
+      </w:r>
+      <w:r>
+        <w:t xml:space="preserve"> cas l’hébergeur est </w:t>
       </w:r>
       <w:hyperlink r:id="rId53" w:history="1">
         <w:r>
@@ -24981,7 +24990,12 @@
       </w:r>
       <w:proofErr w:type="spellEnd"/>
       <w:r>
-        <w:t xml:space="preserve"> et allez chercher votre site dans la partie entourée en jaune</w:t>
+        <w:t xml:space="preserve"> et allez chercher votre site dan</w:t>
+      </w:r>
+      <w:bookmarkStart w:id="50" w:name="_GoBack"/>
+      <w:bookmarkEnd w:id="50"/>
+      <w:r>
+        <w:t>s la partie entourée en jaune</w:t>
       </w:r>
       <w:r>
         <w:t xml:space="preserve"> (le chemin du dossier peut varier en fonction d’où vous avez téléchargé le site au préalable)</w:t>
@@ -27390,7 +27404,7 @@
         <w:sz w:val="16"/>
         <w:szCs w:val="16"/>
       </w:rPr>
-      <w:t>42</w:t>
+      <w:t>41</w:t>
     </w:r>
     <w:r>
       <w:rPr>
@@ -27451,7 +27465,7 @@
         <w:sz w:val="16"/>
         <w:szCs w:val="16"/>
       </w:rPr>
-      <w:t>05/06/2018</w:t>
+      <w:t>06/06/2018</w:t>
     </w:r>
     <w:r>
       <w:rPr>
@@ -32840,7 +32854,7 @@
 </file>
 
 <file path=customXml/itemProps1.xml><?xml version="1.0" encoding="utf-8"?>
-<ds:datastoreItem xmlns:ds="http://schemas.openxmlformats.org/officeDocument/2006/customXml" ds:itemID="{B492488F-4A5F-4419-8D2B-C9C08CC65A90}">
+<ds:datastoreItem xmlns:ds="http://schemas.openxmlformats.org/officeDocument/2006/customXml" ds:itemID="{5684F4A0-2293-40BF-B5B1-450E55676206}">
   <ds:schemaRefs>
     <ds:schemaRef ds:uri="http://schemas.openxmlformats.org/officeDocument/2006/bibliography"/>
   </ds:schemaRefs>

</xml_diff>